<commit_message>
MetaWareNN-Backend: Add WorkFlow Diagram & Update documentation
</commit_message>
<xml_diff>
--- a/lib/Backends/MetaWareNN/docs/Documentation-GLOW-MetaWareNN-Backend.docx
+++ b/lib/Backends/MetaWareNN/docs/Documentation-GLOW-MetaWareNN-Backend.docx
@@ -362,7 +362,6 @@
     </w:p>
     <w:p>
       <w:pPr>
-        <w:pageBreakBefore w:val="0"/>
         <w:numPr>
           <w:ilvl w:val="0"/>
           <w:numId w:val="3"/>
@@ -379,7 +378,32 @@
           <w:szCs w:val="26"/>
           <w:rtl w:val="0"/>
         </w:rPr>
-        <w:t xml:space="preserve">Applied build file changes to add MetaWareNN Backend in GLOW build files.</w:t>
+        <w:t xml:space="preserve">Added backend specific BUILD files along with MetaWareNN Backend source files - </w:t>
+      </w:r>
+      <w:hyperlink r:id="rId9">
+        <w:r>
+          <w:rPr>
+            <w:color w:val="1155cc"/>
+            <w:sz w:val="26"/>
+            <w:szCs w:val="26"/>
+            <w:u w:val="single"/>
+            <w:rtl w:val="0"/>
+          </w:rPr>
+          <w:t xml:space="preserve">Initial Commit</w:t>
+        </w:r>
+      </w:hyperlink>
+      <w:r>
+        <w:rPr>
+          <w:sz w:val="26"/>
+          <w:szCs w:val="26"/>
+          <w:rtl w:val="0"/>
+        </w:rPr>
+        <w:t xml:space="preserve"> (New files added in recent code)</w:t>
+      </w:r>
+      <w:r>
+        <w:rPr>
+          <w:rtl w:val="0"/>
+        </w:rPr>
       </w:r>
     </w:p>
     <w:p>
@@ -400,7 +424,24 @@
           <w:szCs w:val="26"/>
           <w:rtl w:val="0"/>
         </w:rPr>
-        <w:t xml:space="preserve">Added code changes to generate high level MetaWareNN Graph, apply graph transformations(passes) &amp; generate low level MetaWareNN Graph</w:t>
+        <w:t xml:space="preserve">Added code changes to generate high level MetaWareNN Graph, apply graph transformations(passes) &amp; generate low level MetaWareNN Graph using </w:t>
+      </w:r>
+      <w:hyperlink r:id="rId10">
+        <w:r>
+          <w:rPr>
+            <w:color w:val="1155cc"/>
+            <w:sz w:val="26"/>
+            <w:szCs w:val="26"/>
+            <w:u w:val="single"/>
+            <w:rtl w:val="0"/>
+          </w:rPr>
+          <w:t xml:space="preserve">metawarenn_lib</w:t>
+        </w:r>
+      </w:hyperlink>
+      <w:r>
+        <w:rPr>
+          <w:rtl w:val="0"/>
+        </w:rPr>
       </w:r>
     </w:p>
     <w:p>
@@ -525,7 +566,7 @@
           <w:szCs w:val="26"/>
         </w:rPr>
       </w:pPr>
-      <w:hyperlink r:id="rId9">
+      <w:hyperlink r:id="rId11">
         <w:r>
           <w:rPr>
             <w:color w:val="1155cc"/>
@@ -656,7 +697,7 @@
         </w:rPr>
         <w:tab/>
       </w:r>
-      <w:hyperlink r:id="rId10">
+      <w:hyperlink r:id="rId12">
         <w:r>
           <w:rPr>
             <w:color w:val="980000"/>
@@ -715,7 +756,7 @@
         </w:rPr>
         <w:tab/>
       </w:r>
-      <w:hyperlink r:id="rId11">
+      <w:hyperlink r:id="rId13">
         <w:r>
           <w:rPr>
             <w:color w:val="980000"/>
@@ -735,7 +776,7 @@
         </w:rPr>
         <w:t xml:space="preserve"> - One of the top level files which adds the list of subgraphs(GLOW Functions) to be </w:t>
       </w:r>
-      <w:hyperlink r:id="rId12">
+      <w:hyperlink r:id="rId14">
         <w:r>
           <w:rPr>
             <w:color w:val="1155cc"/>
@@ -755,7 +796,7 @@
         </w:rPr>
         <w:t xml:space="preserve"> and initiates subgraph inference through </w:t>
       </w:r>
-      <w:hyperlink r:id="rId13">
+      <w:hyperlink r:id="rId15">
         <w:r>
           <w:rPr>
             <w:color w:val="1155cc"/>
@@ -806,7 +847,58 @@
         </w:rPr>
         <w:tab/>
       </w:r>
-      <w:hyperlink r:id="rId14">
+      <w:hyperlink r:id="rId16">
+        <w:r>
+          <w:rPr>
+            <w:color w:val="980000"/>
+            <w:sz w:val="26"/>
+            <w:szCs w:val="26"/>
+            <w:u w:val="single"/>
+            <w:rtl w:val="0"/>
+          </w:rPr>
+          <w:t xml:space="preserve">MetaWareNNFactory.cpp</w:t>
+        </w:r>
+      </w:hyperlink>
+      <w:r>
+        <w:rPr>
+          <w:sz w:val="26"/>
+          <w:szCs w:val="26"/>
+          <w:rtl w:val="0"/>
+        </w:rPr>
+        <w:t xml:space="preserve"> - Register MetaWareNN Backend in the Glow Backend Factory</w:t>
+      </w:r>
+    </w:p>
+    <w:p>
+      <w:pPr>
+        <w:pageBreakBefore w:val="0"/>
+        <w:rPr>
+          <w:sz w:val="26"/>
+          <w:szCs w:val="26"/>
+        </w:rPr>
+      </w:pPr>
+      <w:r>
+        <w:rPr>
+          <w:rtl w:val="0"/>
+        </w:rPr>
+      </w:r>
+    </w:p>
+    <w:p>
+      <w:pPr>
+        <w:pageBreakBefore w:val="0"/>
+        <w:rPr>
+          <w:sz w:val="26"/>
+          <w:szCs w:val="26"/>
+        </w:rPr>
+      </w:pPr>
+      <w:r>
+        <w:rPr>
+          <w:sz w:val="26"/>
+          <w:szCs w:val="26"/>
+          <w:rtl w:val="0"/>
+        </w:rPr>
+        <w:tab/>
+      </w:r>
+      <w:hyperlink r:id="rId17">
         <w:r>
           <w:rPr>
             <w:color w:val="980000"/>
@@ -843,7 +935,7 @@
         </w:rPr>
         <w:t xml:space="preserve">If Invoke NNAC is enabled, serialize it to a binary file using MetaWareNN GraphProto and invokes nnac python script which takes the MetaWareNN serialized binary and invokes </w:t>
       </w:r>
-      <w:hyperlink r:id="rId15">
+      <w:hyperlink r:id="rId18">
         <w:r>
           <w:rPr>
             <w:color w:val="1155cc"/>
@@ -912,7 +1004,7 @@
         <w:tab/>
         <w:t xml:space="preserve">Refer to </w:t>
       </w:r>
-      <w:hyperlink r:id="rId16">
+      <w:hyperlink r:id="rId19">
         <w:r>
           <w:rPr>
             <w:color w:val="1155cc"/>
@@ -998,7 +1090,7 @@
         </w:rPr>
         <w:t xml:space="preserve">git clone --recursive </w:t>
       </w:r>
-      <w:hyperlink r:id="rId17">
+      <w:hyperlink r:id="rId20">
         <w:r>
           <w:rPr>
             <w:i w:val="1"/>
@@ -1127,7 +1219,7 @@
         </w:rPr>
         <w:t xml:space="preserve">Refer this </w:t>
       </w:r>
-      <w:hyperlink r:id="rId18">
+      <w:hyperlink r:id="rId21">
         <w:r>
           <w:rPr>
             <w:i w:val="1"/>
@@ -1199,22 +1291,27 @@
     </w:p>
     <w:p>
       <w:pPr>
-        <w:pageBreakBefore w:val="0"/>
         <w:shd w:fill="ffffff" w:val="clear"/>
         <w:spacing w:after="240" w:before="60" w:lineRule="auto"/>
         <w:ind w:firstLine="720"/>
         <w:rPr>
-          <w:sz w:val="26"/>
-          <w:szCs w:val="26"/>
-        </w:rPr>
-      </w:pPr>
-      <w:r>
-        <w:rPr>
-          <w:sz w:val="26"/>
-          <w:szCs w:val="26"/>
-          <w:rtl w:val="0"/>
-        </w:rPr>
-        <w:t xml:space="preserve">Workflow diagram of the MetaWareNN backend has been depicted in this flow diagram link</w:t>
+          <w:b w:val="1"/>
+          <w:sz w:val="26"/>
+          <w:szCs w:val="26"/>
+        </w:rPr>
+      </w:pPr>
+      <w:r>
+        <w:rPr>
+          <w:sz w:val="26"/>
+          <w:szCs w:val="26"/>
+          <w:rtl w:val="0"/>
+        </w:rPr>
+        <w:t xml:space="preserve">The workflow of the MetaWareNN Backend in Glow has been depicted in the following diagram,</w:t>
+      </w:r>
+      <w:r>
+        <w:rPr>
+          <w:rtl w:val="0"/>
+        </w:rPr>
       </w:r>
     </w:p>
     <w:p>
@@ -1222,42 +1319,51 @@
         <w:pageBreakBefore w:val="0"/>
         <w:shd w:fill="ffffff" w:val="clear"/>
         <w:spacing w:after="240" w:before="60" w:lineRule="auto"/>
-        <w:ind w:firstLine="720"/>
-        <w:rPr>
-          <w:b w:val="1"/>
-          <w:sz w:val="26"/>
-          <w:szCs w:val="26"/>
-        </w:rPr>
-      </w:pPr>
-      <w:hyperlink r:id="rId19">
-        <w:r>
-          <w:rPr>
-            <w:color w:val="1155cc"/>
-            <w:sz w:val="26"/>
-            <w:szCs w:val="26"/>
-            <w:u w:val="single"/>
-            <w:rtl w:val="0"/>
-          </w:rPr>
-          <w:t xml:space="preserve">Flow chart - GLOW MWNN Backend</w:t>
-        </w:r>
-      </w:hyperlink>
-      <w:r>
-        <w:rPr>
-          <w:rtl w:val="0"/>
-        </w:rPr>
-      </w:r>
-    </w:p>
-    <w:p>
-      <w:pPr>
-        <w:pageBreakBefore w:val="0"/>
-        <w:shd w:fill="ffffff" w:val="clear"/>
-        <w:spacing w:after="240" w:before="60" w:lineRule="auto"/>
-        <w:rPr>
-          <w:b w:val="1"/>
-          <w:sz w:val="26"/>
-          <w:szCs w:val="26"/>
-        </w:rPr>
-      </w:pPr>
+        <w:rPr>
+          <w:b w:val="1"/>
+          <w:sz w:val="26"/>
+          <w:szCs w:val="26"/>
+        </w:rPr>
+      </w:pPr>
+      <w:r>
+        <w:rPr>
+          <w:b w:val="1"/>
+          <w:sz w:val="26"/>
+          <w:szCs w:val="26"/>
+        </w:rPr>
+        <w:drawing>
+          <wp:inline distB="114300" distT="114300" distL="114300" distR="114300">
+            <wp:extent cx="5943600" cy="5702300"/>
+            <wp:effectExtent b="0" l="0" r="0" t="0"/>
+            <wp:docPr id="1" name="image1.png"/>
+            <a:graphic>
+              <a:graphicData uri="http://schemas.openxmlformats.org/drawingml/2006/picture">
+                <pic:pic>
+                  <pic:nvPicPr>
+                    <pic:cNvPr id="0" name="image1.png"/>
+                    <pic:cNvPicPr preferRelativeResize="0"/>
+                  </pic:nvPicPr>
+                  <pic:blipFill>
+                    <a:blip r:embed="rId22"/>
+                    <a:srcRect b="0" l="0" r="0" t="0"/>
+                    <a:stretch>
+                      <a:fillRect/>
+                    </a:stretch>
+                  </pic:blipFill>
+                  <pic:spPr>
+                    <a:xfrm>
+                      <a:off x="0" y="0"/>
+                      <a:ext cx="5943600" cy="5702300"/>
+                    </a:xfrm>
+                    <a:prstGeom prst="rect"/>
+                    <a:ln/>
+                  </pic:spPr>
+                </pic:pic>
+              </a:graphicData>
+            </a:graphic>
+          </wp:inline>
+        </w:drawing>
+      </w:r>
       <w:r>
         <w:rPr>
           <w:rtl w:val="0"/>

</xml_diff>